<commit_message>
PDF files of the reports were added.
</commit_message>
<xml_diff>
--- a/Reports/BodePlot_GainMargin_PhaseMargin.docx
+++ b/Reports/BodePlot_GainMargin_PhaseMargin.docx
@@ -2465,14 +2465,7 @@
           <w:rFonts w:ascii="Courier New" w:hAnsi="Courier New" w:cs="Courier New"/>
           <w:color w:val="FF0000"/>
         </w:rPr>
-        <w:t>[Gm, Pm, PhiGM, PhiPM]</w:t>
-      </w:r>
-      <w:r>
-        <w:rPr>
-          <w:rFonts w:ascii="Courier New" w:hAnsi="Courier New" w:cs="Courier New"/>
-          <w:color w:val="FF0000"/>
-        </w:rPr>
-        <w:t xml:space="preserve"> = margin(G)</w:t>
+        <w:t>[Gm, Pm, PhiGM, PhiPM] = margin(G)</w:t>
       </w:r>
     </w:p>
     <w:p>
@@ -3451,21 +3444,7 @@
           <w:rFonts w:ascii="Courier New" w:hAnsi="Courier New" w:cs="Courier New"/>
           <w:color w:val="FF0000"/>
         </w:rPr>
-        <w:t>G</w:t>
-      </w:r>
-      <w:r>
-        <w:rPr>
-          <w:rFonts w:ascii="Courier New" w:hAnsi="Courier New" w:cs="Courier New"/>
-          <w:color w:val="FF0000"/>
-        </w:rPr>
-        <w:t>3</w:t>
-      </w:r>
-      <w:r>
-        <w:rPr>
-          <w:rFonts w:ascii="Courier New" w:hAnsi="Courier New" w:cs="Courier New"/>
-          <w:color w:val="FF0000"/>
-        </w:rPr>
-        <w:t xml:space="preserve"> = tf(</w:t>
+        <w:t>G3 = tf(</w:t>
       </w:r>
       <m:oMath>
         <m:d>
@@ -3515,14 +3494,7 @@
                 <w:rFonts w:ascii="Cambria Math" w:hAnsi="Cambria Math" w:cs="Courier New"/>
                 <w:color w:val="FF0000"/>
               </w:rPr>
-              <m:t xml:space="preserve">1 </m:t>
-            </m:r>
-            <m:r>
-              <w:rPr>
-                <w:rFonts w:ascii="Cambria Math" w:hAnsi="Cambria Math" w:cs="Courier New"/>
-                <w:color w:val="FF0000"/>
-              </w:rPr>
-              <m:t>4</m:t>
+              <m:t>1 4</m:t>
             </m:r>
           </m:e>
         </m:d>

</xml_diff>